<commit_message>
tous les tds ont été réalisés jusqu'au td5, il reste le 6 à faire
</commit_message>
<xml_diff>
--- a/TP5/TD5 - Les Listes .docx
+++ b/TP5/TD5 - Les Listes .docx
@@ -595,12 +595,12 @@
           <wp:inline distB="114300" distT="114300" distL="114300" distR="114300">
             <wp:extent cx="5731200" cy="1968500"/>
             <wp:effectExtent b="0" l="0" r="0" t="0"/>
-            <wp:docPr id="7" name="image1.png"/>
+            <wp:docPr id="7" name="image3.png"/>
             <a:graphic>
               <a:graphicData uri="http://schemas.openxmlformats.org/drawingml/2006/picture">
                 <pic:pic>
                   <pic:nvPicPr>
-                    <pic:cNvPr id="0" name="image1.png"/>
+                    <pic:cNvPr id="0" name="image3.png"/>
                     <pic:cNvPicPr preferRelativeResize="0"/>
                   </pic:nvPicPr>
                   <pic:blipFill>
@@ -699,15 +699,49 @@
         <w:rPr>
           <w:rtl w:val="0"/>
         </w:rPr>
-        <w:t xml:space="preserve">Ajouter la dépendance suivante dans votre build.gradle : </w:t>
-      </w:r>
-      <w:r>
+        <w:t xml:space="preserve">Ajouter la dépendance suivante dans votre build.gradle (ATTENTION le premier est à utiliser si vous avez déjà des dépendances androidx sinon utilisez le second)</w:t>
+      </w:r>
+    </w:p>
+    <w:p>
+      <w:pPr>
+        <w:pageBreakBefore w:val="0"/>
+        <w:ind w:left="720" w:firstLine="0"/>
         <w:rPr>
           <w:sz w:val="21"/>
           <w:szCs w:val="21"/>
-          <w:rtl w:val="0"/>
-        </w:rPr>
-        <w:t xml:space="preserve">    implementation("androidx.recyclerview:recyclerview:1.2.1")</w:t>
+        </w:rPr>
+      </w:pPr>
+      <w:r>
+        <w:rPr>
+          <w:rtl w:val="0"/>
+        </w:rPr>
+        <w:t xml:space="preserve">: </w:t>
+      </w:r>
+      <w:r>
+        <w:rPr>
+          <w:sz w:val="21"/>
+          <w:szCs w:val="21"/>
+          <w:rtl w:val="0"/>
+        </w:rPr>
+        <w:t xml:space="preserve">    implementation("androidx.recyclerview:recyclerview:1.2.1") ou </w:t>
+      </w:r>
+    </w:p>
+    <w:p>
+      <w:pPr>
+        <w:pageBreakBefore w:val="0"/>
+        <w:ind w:left="720" w:firstLine="0"/>
+        <w:rPr>
+          <w:sz w:val="21"/>
+          <w:szCs w:val="21"/>
+        </w:rPr>
+      </w:pPr>
+      <w:r>
+        <w:rPr>
+          <w:sz w:val="21"/>
+          <w:szCs w:val="21"/>
+          <w:rtl w:val="0"/>
+        </w:rPr>
+        <w:t xml:space="preserve">implementation("com.android.support:recyclerview-v7:28.0.0") </w:t>
       </w:r>
     </w:p>
     <w:p>
@@ -1556,12 +1590,12 @@
           <wp:inline distB="114300" distT="114300" distL="114300" distR="114300">
             <wp:extent cx="5731200" cy="2463800"/>
             <wp:effectExtent b="0" l="0" r="0" t="0"/>
-            <wp:docPr id="10" name="image8.png"/>
+            <wp:docPr id="10" name="image9.png"/>
             <a:graphic>
               <a:graphicData uri="http://schemas.openxmlformats.org/drawingml/2006/picture">
                 <pic:pic>
                   <pic:nvPicPr>
-                    <pic:cNvPr id="0" name="image8.png"/>
+                    <pic:cNvPr id="0" name="image9.png"/>
                     <pic:cNvPicPr preferRelativeResize="0"/>
                   </pic:nvPicPr>
                   <pic:blipFill>
@@ -1637,12 +1671,12 @@
           <wp:inline distB="114300" distT="114300" distL="114300" distR="114300">
             <wp:extent cx="5731200" cy="1930400"/>
             <wp:effectExtent b="0" l="0" r="0" t="0"/>
-            <wp:docPr id="9" name="image9.png"/>
+            <wp:docPr id="9" name="image8.png"/>
             <a:graphic>
               <a:graphicData uri="http://schemas.openxmlformats.org/drawingml/2006/picture">
                 <pic:pic>
                   <pic:nvPicPr>
-                    <pic:cNvPr id="0" name="image9.png"/>
+                    <pic:cNvPr id="0" name="image8.png"/>
                     <pic:cNvPicPr preferRelativeResize="0"/>
                   </pic:nvPicPr>
                   <pic:blipFill>
@@ -1927,12 +1961,12 @@
           <wp:inline distB="114300" distT="114300" distL="114300" distR="114300">
             <wp:extent cx="5731200" cy="1727200"/>
             <wp:effectExtent b="0" l="0" r="0" t="0"/>
-            <wp:docPr id="3" name="image7.png"/>
+            <wp:docPr id="3" name="image6.png"/>
             <a:graphic>
               <a:graphicData uri="http://schemas.openxmlformats.org/drawingml/2006/picture">
                 <pic:pic>
                   <pic:nvPicPr>
-                    <pic:cNvPr id="0" name="image7.png"/>
+                    <pic:cNvPr id="0" name="image6.png"/>
                     <pic:cNvPicPr preferRelativeResize="0"/>
                   </pic:nvPicPr>
                   <pic:blipFill>
@@ -2007,12 +2041,12 @@
           <wp:inline distB="114300" distT="114300" distL="114300" distR="114300">
             <wp:extent cx="5731200" cy="2336800"/>
             <wp:effectExtent b="0" l="0" r="0" t="0"/>
-            <wp:docPr id="11" name="image6.png"/>
+            <wp:docPr id="11" name="image7.png"/>
             <a:graphic>
               <a:graphicData uri="http://schemas.openxmlformats.org/drawingml/2006/picture">
                 <pic:pic>
                   <pic:nvPicPr>
-                    <pic:cNvPr id="0" name="image6.png"/>
+                    <pic:cNvPr id="0" name="image7.png"/>
                     <pic:cNvPicPr preferRelativeResize="0"/>
                   </pic:nvPicPr>
                   <pic:blipFill>
@@ -2087,12 +2121,12 @@
           <wp:inline distB="114300" distT="114300" distL="114300" distR="114300">
             <wp:extent cx="1938338" cy="795739"/>
             <wp:effectExtent b="0" l="0" r="0" t="0"/>
-            <wp:docPr id="12" name="image3.png"/>
+            <wp:docPr id="12" name="image2.png"/>
             <a:graphic>
               <a:graphicData uri="http://schemas.openxmlformats.org/drawingml/2006/picture">
                 <pic:pic>
                   <pic:nvPicPr>
-                    <pic:cNvPr id="0" name="image3.png"/>
+                    <pic:cNvPr id="0" name="image2.png"/>
                     <pic:cNvPicPr preferRelativeResize="0"/>
                   </pic:nvPicPr>
                   <pic:blipFill>
@@ -2491,12 +2525,12 @@
             <wp:extent cx="1757363" cy="2788218"/>
             <wp:effectExtent b="0" l="0" r="0" t="0"/>
             <wp:wrapSquare wrapText="bothSides" distB="114300" distT="114300" distL="114300" distR="114300"/>
-            <wp:docPr id="13" name="image11.png"/>
+            <wp:docPr id="13" name="image10.png"/>
             <a:graphic>
               <a:graphicData uri="http://schemas.openxmlformats.org/drawingml/2006/picture">
                 <pic:pic>
                   <pic:nvPicPr>
-                    <pic:cNvPr id="0" name="image11.png"/>
+                    <pic:cNvPr id="0" name="image10.png"/>
                     <pic:cNvPicPr preferRelativeResize="0"/>
                   </pic:nvPicPr>
                   <pic:blipFill>
@@ -2722,12 +2756,12 @@
           <wp:inline distB="114300" distT="114300" distL="114300" distR="114300">
             <wp:extent cx="3257550" cy="1543050"/>
             <wp:effectExtent b="0" l="0" r="0" t="0"/>
-            <wp:docPr id="6" name="image2.png"/>
+            <wp:docPr id="6" name="image1.png"/>
             <a:graphic>
               <a:graphicData uri="http://schemas.openxmlformats.org/drawingml/2006/picture">
                 <pic:pic>
                   <pic:nvPicPr>
-                    <pic:cNvPr id="0" name="image2.png"/>
+                    <pic:cNvPr id="0" name="image1.png"/>
                     <pic:cNvPicPr preferRelativeResize="0"/>
                   </pic:nvPicPr>
                   <pic:blipFill>
@@ -2960,12 +2994,12 @@
           <wp:inline distB="114300" distT="114300" distL="114300" distR="114300">
             <wp:extent cx="2888627" cy="4662488"/>
             <wp:effectExtent b="0" l="0" r="0" t="0"/>
-            <wp:docPr id="5" name="image10.png"/>
+            <wp:docPr id="5" name="image11.png"/>
             <a:graphic>
               <a:graphicData uri="http://schemas.openxmlformats.org/drawingml/2006/picture">
                 <pic:pic>
                   <pic:nvPicPr>
-                    <pic:cNvPr id="0" name="image10.png"/>
+                    <pic:cNvPr id="0" name="image11.png"/>
                     <pic:cNvPicPr preferRelativeResize="0"/>
                   </pic:nvPicPr>
                   <pic:blipFill>

</xml_diff>